<commit_message>
added note to self
</commit_message>
<xml_diff>
--- a/file_map.docx
+++ b/file_map.docx
@@ -7,6 +7,44 @@
         <w:pStyle w:val="Normal"/>
         <w:bidi w:val="0"/>
         <w:jc w:val="left"/>
+        <w:rPr/>
+      </w:pPr>
+      <w:r>
+        <w:rPr>
+          <w:rFonts w:ascii="Liberation Mono" w:hAnsi="Liberation Mono"/>
+          <w:b w:val="false"/>
+          <w:bCs w:val="false"/>
+          <w:color w:val="000000"/>
+          <w:sz w:val="20"/>
+          <w:szCs w:val="20"/>
+        </w:rPr>
+        <w:t>Note: this is not up-to-date</w:t>
+      </w:r>
+    </w:p>
+    <w:p>
+      <w:pPr>
+        <w:pStyle w:val="Normal"/>
+        <w:bidi w:val="0"/>
+        <w:jc w:val="left"/>
+        <w:rPr>
+          <w:rFonts w:ascii="Liberation Mono" w:hAnsi="Liberation Mono"/>
+          <w:b w:val="false"/>
+          <w:b w:val="false"/>
+          <w:bCs w:val="false"/>
+          <w:color w:val="000000"/>
+          <w:sz w:val="20"/>
+          <w:szCs w:val="20"/>
+        </w:rPr>
+      </w:pPr>
+      <w:r>
+        <w:rPr/>
+      </w:r>
+    </w:p>
+    <w:p>
+      <w:pPr>
+        <w:pStyle w:val="Normal"/>
+        <w:bidi w:val="0"/>
+        <w:jc w:val="left"/>
         <w:rPr>
           <w:rFonts w:ascii="Liberation Mono" w:hAnsi="Liberation Mono"/>
           <w:b w:val="false"/>
@@ -6388,15 +6426,7 @@
         <w:pStyle w:val="Normal"/>
         <w:bidi w:val="0"/>
         <w:jc w:val="left"/>
-        <w:rPr>
-          <w:rFonts w:ascii="Liberation Mono" w:hAnsi="Liberation Mono"/>
-          <w:b w:val="false"/>
-          <w:b w:val="false"/>
-          <w:bCs w:val="false"/>
-          <w:color w:val="000000"/>
-          <w:sz w:val="20"/>
-          <w:szCs w:val="20"/>
-        </w:rPr>
+        <w:rPr/>
       </w:pPr>
       <w:r>
         <w:rPr>

</xml_diff>